<commit_message>
se carga pdf y material.zip
</commit_message>
<xml_diff>
--- a/fuentes/33130170_CF01_DU.docx
+++ b/fuentes/33130170_CF01_DU.docx
@@ -4315,21 +4315,7 @@
         <w:rPr>
           <w:lang w:val="es-419" w:eastAsia="es-CO"/>
         </w:rPr>
-        <w:t xml:space="preserve">Toda acción u omisión, voluntaria o involuntaria, protagonizada por un hombre o una mujer, contra otro hombre o mujer, </w:t>
-      </w:r>
-      <w:proofErr w:type="gramStart"/>
-      <w:r>
-        <w:rPr>
-          <w:lang w:val="es-419" w:eastAsia="es-CO"/>
-        </w:rPr>
-        <w:t>que</w:t>
-      </w:r>
-      <w:proofErr w:type="gramEnd"/>
-      <w:r>
-        <w:rPr>
-          <w:lang w:val="es-419" w:eastAsia="es-CO"/>
-        </w:rPr>
-        <w:t xml:space="preserve"> causando daño físico o emocional, vulnere los derechos sexuales de la otra persona, le impide o limita la satisfacción de sus necesidades sexuales e inhibe el pleno desarrollo de su sexualidad”. (OMS)</w:t>
+        <w:t>Toda acción u omisión, voluntaria o involuntaria, protagonizada por un hombre o una mujer, contra otro hombre o mujer, que causando daño físico o emocional, vulnere los derechos sexuales de la otra persona, le impide o limita la satisfacción de sus necesidades sexuales e inhibe el pleno desarrollo de su sexualidad”. (OMS)</w:t>
       </w:r>
     </w:p>
     <w:p>
@@ -5368,15 +5354,7 @@
               <w:t xml:space="preserve"> </w:t>
             </w:r>
             <w:r>
-              <w:t xml:space="preserve">Qué es la salud mental y cómo podemos cuidarla. [Archivo de video] </w:t>
-            </w:r>
-            <w:proofErr w:type="spellStart"/>
-            <w:r>
-              <w:t>Youtube</w:t>
-            </w:r>
-            <w:proofErr w:type="spellEnd"/>
-            <w:r>
-              <w:t>.</w:t>
+              <w:t>Qué es la salud mental y cómo podemos cuidarla. [Archivo de video] Youtube.</w:t>
             </w:r>
           </w:p>
         </w:tc>
@@ -5434,19 +5412,9 @@
             <w:pPr>
               <w:pStyle w:val="TextoTablas"/>
             </w:pPr>
-            <w:proofErr w:type="spellStart"/>
-            <w:r>
-              <w:t>Unisalud</w:t>
-            </w:r>
-            <w:proofErr w:type="spellEnd"/>
-            <w:r>
-              <w:t xml:space="preserve">-Universidad Nacional de Colombia (2023). Conozca sus derechos de salud mental. Ley 1616 de 2013, Art 2 [Archivo de video] </w:t>
-            </w:r>
-            <w:proofErr w:type="spellStart"/>
-            <w:r>
-              <w:t>Youtube</w:t>
-            </w:r>
-            <w:proofErr w:type="spellEnd"/>
+            <w:r>
+              <w:t>Unisalud-Universidad Nacional de Colombia (2023). Conozca sus derechos de salud mental. Ley 1616 de 2013, Art 2 [Archivo de video] Youtube</w:t>
+            </w:r>
           </w:p>
         </w:tc>
         <w:tc>
@@ -5506,13 +5474,8 @@
             <w:pPr>
               <w:pStyle w:val="TextoTablas"/>
             </w:pPr>
-            <w:proofErr w:type="spellStart"/>
-            <w:r>
-              <w:t>MinSalud</w:t>
-            </w:r>
-            <w:proofErr w:type="spellEnd"/>
-            <w:r>
-              <w:t xml:space="preserve"> (2021). Dimensión convivencia social y salud mental</w:t>
+            <w:r>
+              <w:t>MinSalud (2021). Dimensión convivencia social y salud mental</w:t>
             </w:r>
           </w:p>
         </w:tc>
@@ -5923,13 +5886,8 @@
             <w:pPr>
               <w:pStyle w:val="TextoTablas"/>
             </w:pPr>
-            <w:proofErr w:type="spellStart"/>
-            <w:r>
-              <w:t>Milady</w:t>
-            </w:r>
-            <w:proofErr w:type="spellEnd"/>
-            <w:r>
-              <w:t xml:space="preserve"> Tatiana Villamil Caste</w:t>
+            <w:r>
+              <w:t>Milady Tatiana Villamil Caste</w:t>
             </w:r>
             <w:r>
               <w:t>ll</w:t>
@@ -5988,13 +5946,8 @@
               <w:t>dez</w:t>
             </w:r>
             <w:r>
-              <w:t xml:space="preserve"> </w:t>
-            </w:r>
-            <w:proofErr w:type="spellStart"/>
-            <w:r>
-              <w:t>Jaimes</w:t>
-            </w:r>
-            <w:proofErr w:type="spellEnd"/>
+              <w:t xml:space="preserve"> Jaimes</w:t>
+            </w:r>
           </w:p>
         </w:tc>
         <w:tc>
@@ -6084,7 +6037,7 @@
               <w:pStyle w:val="TextoTablas"/>
             </w:pPr>
             <w:r>
-              <w:t>Regional Risaralda</w:t>
+              <w:t>Centro de Comercio y Servicios - Regional Risaralda</w:t>
             </w:r>
           </w:p>
         </w:tc>
@@ -6146,29 +6099,8 @@
               </w:rPr>
             </w:pPr>
             <w:r>
-              <w:t xml:space="preserve">Carlos </w:t>
-            </w:r>
-            <w:proofErr w:type="spellStart"/>
-            <w:r>
-              <w:t>Julian</w:t>
-            </w:r>
-            <w:proofErr w:type="spellEnd"/>
-            <w:r>
-              <w:t xml:space="preserve"> </w:t>
-            </w:r>
-            <w:proofErr w:type="spellStart"/>
-            <w:r>
-              <w:t>Ramirez</w:t>
-            </w:r>
-            <w:proofErr w:type="spellEnd"/>
-            <w:r>
-              <w:t xml:space="preserve"> </w:t>
-            </w:r>
-            <w:proofErr w:type="spellStart"/>
-            <w:r>
-              <w:t>Benitez</w:t>
-            </w:r>
-            <w:proofErr w:type="spellEnd"/>
+              <w:t>Carlos Julian Ramirez Benitez</w:t>
+            </w:r>
           </w:p>
         </w:tc>
         <w:tc>
@@ -6214,13 +6146,8 @@
               <w:pStyle w:val="TextoTablas"/>
             </w:pPr>
             <w:r>
-              <w:t xml:space="preserve">Edgar Mauricio Cortes </w:t>
-            </w:r>
-            <w:proofErr w:type="spellStart"/>
-            <w:r>
-              <w:t>Garcia</w:t>
-            </w:r>
-            <w:proofErr w:type="spellEnd"/>
+              <w:t>Edgar Mauricio Cortes Garcia</w:t>
+            </w:r>
           </w:p>
         </w:tc>
         <w:tc>
@@ -6232,13 +6159,8 @@
               <w:pStyle w:val="TextoTablas"/>
             </w:pPr>
             <w:r>
-              <w:t xml:space="preserve">Desarrollador </w:t>
-            </w:r>
-            <w:proofErr w:type="spellStart"/>
-            <w:r>
-              <w:t>Fullstack</w:t>
-            </w:r>
-            <w:proofErr w:type="spellEnd"/>
+              <w:t>Desarrollador Fullstack</w:t>
+            </w:r>
           </w:p>
         </w:tc>
         <w:tc>
@@ -13363,13 +13285,13 @@
 </file>
 
 <file path=customXml/itemProps2.xml><?xml version="1.0" encoding="utf-8"?>
-<ds:datastoreItem xmlns:ds="http://schemas.openxmlformats.org/officeDocument/2006/customXml" ds:itemID="{F7DEDB35-AEAA-434A-9979-82CC5BD97C7E}"/>
+<ds:datastoreItem xmlns:ds="http://schemas.openxmlformats.org/officeDocument/2006/customXml" ds:itemID="{EDEC49AB-0DDD-4D33-8A2E-AE80ABAC911C}"/>
 </file>
 
 <file path=customXml/itemProps3.xml><?xml version="1.0" encoding="utf-8"?>
-<ds:datastoreItem xmlns:ds="http://schemas.openxmlformats.org/officeDocument/2006/customXml" ds:itemID="{453C9DCD-7154-4763-9623-51EE1F15F3C6}"/>
+<ds:datastoreItem xmlns:ds="http://schemas.openxmlformats.org/officeDocument/2006/customXml" ds:itemID="{D9F482A7-AA05-4575-8F9A-C7C7E4C5812E}"/>
 </file>
 
 <file path=customXml/itemProps4.xml><?xml version="1.0" encoding="utf-8"?>
-<ds:datastoreItem xmlns:ds="http://schemas.openxmlformats.org/officeDocument/2006/customXml" ds:itemID="{7AF6AE88-B4A3-4D00-A6AE-917C0C587218}"/>
+<ds:datastoreItem xmlns:ds="http://schemas.openxmlformats.org/officeDocument/2006/customXml" ds:itemID="{A1005AB2-0537-4280-9512-D45D62A2D49F}"/>
 </file>
</xml_diff>